<commit_message>
Talak kesz a dokumentacio
</commit_message>
<xml_diff>
--- a/Dokumentacio.docx
+++ b/Dokumentacio.docx
@@ -6,6 +6,8 @@
       <w:sdtPr>
         <w:rPr>
           <w:rFonts w:asciiTheme="majorHAnsi" w:eastAsiaTheme="majorEastAsia" w:hAnsiTheme="majorHAnsi" w:cstheme="majorBidi"/>
+          <w:sz w:val="24"/>
+          <w:lang w:eastAsia="en-US"/>
         </w:rPr>
         <w:id w:val="-207569737"/>
         <w:docPartObj>
@@ -16,8 +18,7 @@
       <w:sdtEndPr>
         <w:rPr>
           <w:rFonts w:ascii="Times New Roman" w:eastAsiaTheme="minorHAnsi" w:hAnsi="Times New Roman" w:cstheme="minorBidi"/>
-          <w:sz w:val="24"/>
-          <w:lang w:val="hu-HU" w:eastAsia="en-US"/>
+          <w:lang w:val="hu-HU"/>
         </w:rPr>
       </w:sdtEndPr>
       <w:sdtContent>
@@ -75,6 +76,7 @@
                   <w:dataBinding w:prefixMappings="xmlns:ns0='http://schemas.openxmlformats.org/package/2006/metadata/core-properties' xmlns:ns1='http://purl.org/dc/elements/1.1/'" w:xpath="/ns0:coreProperties[1]/ns1:title[1]" w:storeItemID="{6C3C8BC8-F283-45AE-878A-BAB7291924A1}"/>
                   <w:text/>
                 </w:sdtPr>
+                <w:sdtEndPr/>
                 <w:sdtContent>
                   <w:p>
                     <w:pPr>
@@ -86,7 +88,6 @@
                         <w:szCs w:val="80"/>
                       </w:rPr>
                     </w:pPr>
-                    <w:proofErr w:type="spellStart"/>
                     <w:r>
                       <w:rPr>
                         <w:rFonts w:ascii="Berlin Sans FB Demi" w:eastAsiaTheme="majorEastAsia" w:hAnsi="Berlin Sans FB Demi" w:cstheme="majorBidi"/>
@@ -94,29 +95,8 @@
                         <w:sz w:val="80"/>
                         <w:szCs w:val="80"/>
                       </w:rPr>
-                      <w:t>Körkörös</w:t>
+                      <w:t>Körkörös Lista</w:t>
                     </w:r>
-                    <w:proofErr w:type="spellEnd"/>
-                    <w:r>
-                      <w:rPr>
-                        <w:rFonts w:ascii="Berlin Sans FB Demi" w:eastAsiaTheme="majorEastAsia" w:hAnsi="Berlin Sans FB Demi" w:cstheme="majorBidi"/>
-                        <w:color w:val="4F81BD" w:themeColor="accent1"/>
-                        <w:sz w:val="80"/>
-                        <w:szCs w:val="80"/>
-                      </w:rPr>
-                      <w:t xml:space="preserve"> </w:t>
-                    </w:r>
-                    <w:proofErr w:type="spellStart"/>
-                    <w:r>
-                      <w:rPr>
-                        <w:rFonts w:ascii="Berlin Sans FB Demi" w:eastAsiaTheme="majorEastAsia" w:hAnsi="Berlin Sans FB Demi" w:cstheme="majorBidi"/>
-                        <w:color w:val="4F81BD" w:themeColor="accent1"/>
-                        <w:sz w:val="80"/>
-                        <w:szCs w:val="80"/>
-                      </w:rPr>
-                      <w:t>Lista</w:t>
-                    </w:r>
-                    <w:proofErr w:type="spellEnd"/>
                   </w:p>
                 </w:sdtContent>
               </w:sdt>
@@ -139,6 +119,7 @@
                 <w:dataBinding w:prefixMappings="xmlns:ns0='http://schemas.openxmlformats.org/package/2006/metadata/core-properties' xmlns:ns1='http://purl.org/dc/elements/1.1/'" w:xpath="/ns0:coreProperties[1]/ns1:subject[1]" w:storeItemID="{6C3C8BC8-F283-45AE-878A-BAB7291924A1}"/>
                 <w:text/>
               </w:sdtPr>
+              <w:sdtEndPr/>
               <w:sdtContent>
                 <w:tc>
                   <w:tcPr>
@@ -164,28 +145,8 @@
                         <w:sz w:val="28"/>
                         <w:szCs w:val="80"/>
                       </w:rPr>
-                      <w:t xml:space="preserve"> </w:t>
+                      <w:t>Dokumentáció</w:t>
                     </w:r>
-                    <w:proofErr w:type="spellStart"/>
-                    <w:r>
-                      <w:rPr>
-                        <w:rFonts w:ascii="Berlin Sans FB Demi" w:eastAsiaTheme="majorEastAsia" w:hAnsi="Berlin Sans FB Demi" w:cstheme="majorBidi"/>
-                        <w:color w:val="4F81BD" w:themeColor="accent1"/>
-                        <w:sz w:val="28"/>
-                        <w:szCs w:val="80"/>
-                      </w:rPr>
-                      <w:t>D</w:t>
-                    </w:r>
-                    <w:r>
-                      <w:rPr>
-                        <w:rFonts w:ascii="Berlin Sans FB Demi" w:eastAsiaTheme="majorEastAsia" w:hAnsi="Berlin Sans FB Demi" w:cstheme="majorBidi"/>
-                        <w:color w:val="4F81BD" w:themeColor="accent1"/>
-                        <w:sz w:val="28"/>
-                        <w:szCs w:val="80"/>
-                      </w:rPr>
-                      <w:t>okumentáció</w:t>
-                    </w:r>
-                    <w:proofErr w:type="spellEnd"/>
                   </w:p>
                 </w:tc>
               </w:sdtContent>
@@ -236,48 +197,18 @@
                     </w:rPr>
                     <w:alias w:val="Author"/>
                     <w:id w:val="13406928"/>
-                    <w:placeholder>
-                      <w:docPart w:val="652ADA101C684EE4A99A744F80BDE9BB"/>
-                    </w:placeholder>
                     <w:dataBinding w:prefixMappings="xmlns:ns0='http://schemas.openxmlformats.org/package/2006/metadata/core-properties' xmlns:ns1='http://purl.org/dc/elements/1.1/'" w:xpath="/ns0:coreProperties[1]/ns1:creator[1]" w:storeItemID="{6C3C8BC8-F283-45AE-878A-BAB7291924A1}"/>
                     <w:text/>
                   </w:sdtPr>
+                  <w:sdtEndPr/>
                   <w:sdtContent>
-                    <w:proofErr w:type="spellStart"/>
                     <w:r>
                       <w:rPr>
                         <w:rFonts w:ascii="Berlin Sans FB" w:hAnsi="Berlin Sans FB"/>
                         <w:color w:val="4F81BD" w:themeColor="accent1"/>
                         <w:sz w:val="28"/>
                       </w:rPr>
-                      <w:t>Balázs</w:t>
-                    </w:r>
-                    <w:proofErr w:type="spellEnd"/>
-                    <w:r>
-                      <w:rPr>
-                        <w:rFonts w:ascii="Berlin Sans FB" w:hAnsi="Berlin Sans FB"/>
-                        <w:color w:val="4F81BD" w:themeColor="accent1"/>
-                        <w:sz w:val="28"/>
-                      </w:rPr>
-                      <w:t xml:space="preserve"> </w:t>
-                    </w:r>
-                    <w:proofErr w:type="spellStart"/>
-                    <w:r>
-                      <w:rPr>
-                        <w:rFonts w:ascii="Berlin Sans FB" w:hAnsi="Berlin Sans FB"/>
-                        <w:color w:val="4F81BD" w:themeColor="accent1"/>
-                        <w:sz w:val="28"/>
-                      </w:rPr>
-                      <w:t>Ádám</w:t>
-                    </w:r>
-                    <w:proofErr w:type="spellEnd"/>
-                    <w:r>
-                      <w:rPr>
-                        <w:rFonts w:ascii="Berlin Sans FB" w:hAnsi="Berlin Sans FB"/>
-                        <w:color w:val="4F81BD" w:themeColor="accent1"/>
-                        <w:sz w:val="28"/>
-                      </w:rPr>
-                      <w:t>-Attila</w:t>
+                      <w:t>Balázs Ádám-Attila</w:t>
                     </w:r>
                   </w:sdtContent>
                 </w:sdt>
@@ -288,14 +219,6 @@
                     <w:sz w:val="28"/>
                   </w:rPr>
                   <w:tab/>
-                </w:r>
-                <w:proofErr w:type="spellStart"/>
-                <w:r>
-                  <w:rPr>
-                    <w:rFonts w:ascii="Berlin Sans FB" w:hAnsi="Berlin Sans FB"/>
-                    <w:color w:val="4F81BD" w:themeColor="accent1"/>
-                    <w:sz w:val="28"/>
-                  </w:rPr>
                   <w:t>Babe</w:t>
                 </w:r>
                 <w:r>
@@ -312,27 +235,8 @@
                     <w:color w:val="4F81BD" w:themeColor="accent1"/>
                     <w:sz w:val="28"/>
                   </w:rPr>
-                  <w:t>-Bolyai</w:t>
+                  <w:t>-Bolyai Tudományegyetem</w:t>
                 </w:r>
-                <w:proofErr w:type="spellEnd"/>
-                <w:r>
-                  <w:rPr>
-                    <w:rFonts w:ascii="Berlin Sans FB" w:hAnsi="Berlin Sans FB"/>
-                    <w:color w:val="4F81BD" w:themeColor="accent1"/>
-                    <w:sz w:val="28"/>
-                  </w:rPr>
-                  <w:t xml:space="preserve"> </w:t>
-                </w:r>
-                <w:proofErr w:type="spellStart"/>
-                <w:r>
-                  <w:rPr>
-                    <w:rFonts w:ascii="Berlin Sans FB" w:hAnsi="Berlin Sans FB"/>
-                    <w:color w:val="4F81BD" w:themeColor="accent1"/>
-                    <w:sz w:val="28"/>
-                  </w:rPr>
-                  <w:t>Tudományegyetem</w:t>
-                </w:r>
-                <w:proofErr w:type="spellEnd"/>
               </w:p>
               <w:p>
                 <w:pPr>
@@ -361,17 +265,8 @@
                     <w:sz w:val="28"/>
                   </w:rPr>
                   <w:tab/>
-                </w:r>
-                <w:proofErr w:type="spellStart"/>
-                <w:r>
-                  <w:rPr>
-                    <w:rFonts w:ascii="Berlin Sans FB" w:hAnsi="Berlin Sans FB"/>
-                    <w:color w:val="4F81BD" w:themeColor="accent1"/>
-                    <w:sz w:val="28"/>
-                  </w:rPr>
                   <w:t>Adatszerkezetek</w:t>
                 </w:r>
-                <w:proofErr w:type="spellEnd"/>
               </w:p>
               <w:p>
                 <w:pPr>
@@ -407,6 +302,7 @@
         <w:jc w:val="center"/>
         <w:rPr>
           <w:b/>
+          <w:color w:val="365F91" w:themeColor="accent1" w:themeShade="BF"/>
           <w:sz w:val="48"/>
           <w:szCs w:val="48"/>
           <w:lang w:val="hu-HU"/>
@@ -415,6 +311,7 @@
       <w:r>
         <w:rPr>
           <w:b/>
+          <w:color w:val="365F91" w:themeColor="accent1" w:themeShade="BF"/>
           <w:sz w:val="48"/>
           <w:szCs w:val="48"/>
           <w:lang w:val="hu-HU"/>
@@ -451,10 +348,19 @@
       </w:r>
       <w:r>
         <w:rPr>
+          <w:color w:val="4F81BD" w:themeColor="accent1"/>
           <w:sz w:val="36"/>
           <w:szCs w:val="36"/>
           <w:u w:val="single"/>
           <w:lang w:val="hu-HU"/>
+          <w14:textFill>
+            <w14:solidFill>
+              <w14:schemeClr w14:val="accent1">
+                <w14:shade w14:val="30000"/>
+                <w14:satMod w14:val="115000"/>
+              </w14:schemeClr>
+            </w14:solidFill>
+          </w14:textFill>
         </w:rPr>
         <w:t>Keretszöveg</w:t>
       </w:r>
@@ -543,13 +449,27 @@
           <w:szCs w:val="24"/>
           <w:lang w:val="hu-HU"/>
         </w:rPr>
-        <w:t>ban útra indítanak egy ór</w:t>
+        <w:t>ban út</w:t>
       </w:r>
       <w:r>
         <w:rPr>
           <w:szCs w:val="24"/>
           <w:lang w:val="hu-HU"/>
         </w:rPr>
+        <w:t>nak</w:t>
+      </w:r>
+      <w:r>
+        <w:rPr>
+          <w:szCs w:val="24"/>
+          <w:lang w:val="hu-HU"/>
+        </w:rPr>
+        <w:t xml:space="preserve"> indítanak egy ór</w:t>
+      </w:r>
+      <w:r>
+        <w:rPr>
+          <w:szCs w:val="24"/>
+          <w:lang w:val="hu-HU"/>
+        </w:rPr>
         <w:t>iási, önfenntartó űrhajót annak érdekében, hogy több bolygót kolonizáljunk és más galaxisokat közelebbről megvizsgálhassunk.</w:t>
       </w:r>
       <w:r>
@@ -648,7 +568,21 @@
           <w:szCs w:val="24"/>
           <w:lang w:val="hu-HU"/>
         </w:rPr>
-        <w:t>aszteroidákból bányásznak nyers anyagokat amikből új modulokat tudnak építeni es csatolni az űrhajóhoz.</w:t>
+        <w:t xml:space="preserve">aszteroidákból bányásznak nyers anyagokat amikből új modulokat tudnak építeni </w:t>
+      </w:r>
+      <w:r>
+        <w:rPr>
+          <w:szCs w:val="24"/>
+          <w:lang w:val="hu-HU"/>
+        </w:rPr>
+        <w:t>é</w:t>
+      </w:r>
+      <w:r>
+        <w:rPr>
+          <w:szCs w:val="24"/>
+          <w:lang w:val="hu-HU"/>
+        </w:rPr>
+        <w:t>s csatolni az űrhajóhoz.</w:t>
       </w:r>
       <w:r>
         <w:rPr>
@@ -781,19 +715,37 @@
       </w:r>
       <w:r>
         <w:rPr>
+          <w:color w:val="4F81BD" w:themeColor="accent1"/>
           <w:sz w:val="36"/>
           <w:szCs w:val="36"/>
           <w:u w:val="single"/>
           <w:lang w:val="hu-HU"/>
+          <w14:textFill>
+            <w14:solidFill>
+              <w14:schemeClr w14:val="accent1">
+                <w14:shade w14:val="30000"/>
+                <w14:satMod w14:val="115000"/>
+              </w14:schemeClr>
+            </w14:solidFill>
+          </w14:textFill>
         </w:rPr>
         <w:t>Követelmény</w:t>
       </w:r>
       <w:r>
         <w:rPr>
+          <w:color w:val="4F81BD" w:themeColor="accent1"/>
           <w:sz w:val="36"/>
           <w:szCs w:val="36"/>
           <w:u w:val="single"/>
           <w:lang w:val="hu-HU"/>
+          <w14:textFill>
+            <w14:solidFill>
+              <w14:schemeClr w14:val="accent1">
+                <w14:shade w14:val="30000"/>
+                <w14:satMod w14:val="115000"/>
+              </w14:schemeClr>
+            </w14:solidFill>
+          </w14:textFill>
         </w:rPr>
         <w:t>ek</w:t>
       </w:r>
@@ -803,6 +755,7 @@
         <w:jc w:val="both"/>
         <w:rPr>
           <w:szCs w:val="24"/>
+          <w:lang w:val="hu-HU"/>
         </w:rPr>
       </w:pPr>
       <w:r>
@@ -971,14 +924,23 @@
           <w:szCs w:val="24"/>
           <w:lang w:val="hu-HU"/>
         </w:rPr>
-        <w:t xml:space="preserve"> Mivel az űrhajó struktúrája nagyon hasonló a körkörös listához, az adatok tárolására használjuk az előbb említett adatszerkezetet.</w:t>
+        <w:t xml:space="preserve"> Mivel az űrhajó struktúrája nagyon hasonló a körkörös listához, az adatok tárolására használjuk az előbb említett </w:t>
       </w:r>
       <w:r>
         <w:rPr>
           <w:szCs w:val="24"/>
           <w:lang w:val="hu-HU"/>
         </w:rPr>
-        <w:t xml:space="preserve"> Az űrhajó struktúrájából kiindulva a feladat megoldásához használjuk a Körkörös Lista AAT-t!</w:t>
+        <w:t>AAT-t</w:t>
+      </w:r>
+      <w:bookmarkStart w:id="0" w:name="_GoBack"/>
+      <w:bookmarkEnd w:id="0"/>
+      <w:r>
+        <w:rPr>
+          <w:szCs w:val="24"/>
+          <w:lang w:val="hu-HU"/>
+        </w:rPr>
+        <w:t>.</w:t>
       </w:r>
     </w:p>
     <w:p>
@@ -1020,10 +982,19 @@
       </w:r>
       <w:r>
         <w:rPr>
+          <w:color w:val="4F81BD" w:themeColor="accent1"/>
           <w:sz w:val="36"/>
           <w:szCs w:val="36"/>
           <w:u w:val="single"/>
           <w:lang w:val="hu-HU"/>
+          <w14:textFill>
+            <w14:solidFill>
+              <w14:schemeClr w14:val="accent1">
+                <w14:shade w14:val="30000"/>
+                <w14:satMod w14:val="115000"/>
+              </w14:schemeClr>
+            </w14:solidFill>
+          </w14:textFill>
         </w:rPr>
         <w:t>Bemeneti adatok</w:t>
       </w:r>
@@ -1076,7 +1047,21 @@
           <w:szCs w:val="36"/>
           <w:lang w:val="hu-HU"/>
         </w:rPr>
-        <w:t xml:space="preserve"> szám, legfennebb 12).</w:t>
+        <w:t xml:space="preserve"> szám, legfennebb </w:t>
+      </w:r>
+      <w:r>
+        <w:rPr>
+          <w:szCs w:val="36"/>
+          <w:lang w:val="hu-HU"/>
+        </w:rPr>
+        <w:t>6</w:t>
+      </w:r>
+      <w:r>
+        <w:rPr>
+          <w:szCs w:val="36"/>
+          <w:lang w:val="hu-HU"/>
+        </w:rPr>
+        <w:t>).</w:t>
       </w:r>
       <w:r>
         <w:rPr>
@@ -1104,7 +1089,7 @@
           <w:szCs w:val="36"/>
           <w:lang w:val="hu-HU"/>
         </w:rPr>
-        <w:t>ermészetes szám, legfennebb 20), majd mi</w:t>
+        <w:t>ermészetes szám), majd mi</w:t>
       </w:r>
       <w:r>
         <w:rPr>
@@ -1165,10 +1150,19 @@
       </w:r>
       <w:r>
         <w:rPr>
+          <w:color w:val="4F81BD" w:themeColor="accent1"/>
           <w:sz w:val="36"/>
           <w:szCs w:val="36"/>
           <w:u w:val="single"/>
           <w:lang w:val="hu-HU"/>
+          <w14:textFill>
+            <w14:solidFill>
+              <w14:schemeClr w14:val="accent1">
+                <w14:shade w14:val="30000"/>
+                <w14:satMod w14:val="115000"/>
+              </w14:schemeClr>
+            </w14:solidFill>
+          </w14:textFill>
         </w:rPr>
         <w:t>Kimeneti adatok</w:t>
       </w:r>
@@ -1270,7 +1264,14 @@
           <w:szCs w:val="36"/>
           <w:lang w:val="hu-HU"/>
         </w:rPr>
-        <w:t>vegyítve.</w:t>
+        <w:t>vegyesen</w:t>
+      </w:r>
+      <w:r>
+        <w:rPr>
+          <w:szCs w:val="36"/>
+          <w:lang w:val="hu-HU"/>
+        </w:rPr>
+        <w:t>.</w:t>
       </w:r>
     </w:p>
     <w:p>
@@ -1301,10 +1302,19 @@
       </w:r>
       <w:r>
         <w:rPr>
+          <w:color w:val="4F81BD" w:themeColor="accent1"/>
           <w:sz w:val="36"/>
           <w:szCs w:val="36"/>
           <w:u w:val="single"/>
           <w:lang w:val="hu-HU"/>
+          <w14:textFill>
+            <w14:solidFill>
+              <w14:schemeClr w14:val="accent1">
+                <w14:shade w14:val="30000"/>
+                <w14:satMod w14:val="115000"/>
+              </w14:schemeClr>
+            </w14:solidFill>
+          </w14:textFill>
         </w:rPr>
         <w:t>Műveletek</w:t>
       </w:r>
@@ -1566,7 +1576,21 @@
           <w:szCs w:val="36"/>
           <w:lang w:val="hu-HU"/>
         </w:rPr>
-        <w:t>kiírja minden modul esetén a modul sorszámát, a lakóinak számát és mind</w:t>
+        <w:t>kiírja minden modul esetén a modul sorszámát, a lak</w:t>
+      </w:r>
+      <w:r>
+        <w:rPr>
+          <w:szCs w:val="36"/>
+          <w:lang w:val="hu-HU"/>
+        </w:rPr>
+        <w:t>osa</w:t>
+      </w:r>
+      <w:r>
+        <w:rPr>
+          <w:szCs w:val="36"/>
+          <w:lang w:val="hu-HU"/>
+        </w:rPr>
+        <w:t>inak számát és mind</w:t>
       </w:r>
       <w:r>
         <w:rPr>
@@ -1580,7 +1604,21 @@
           <w:szCs w:val="36"/>
           <w:lang w:val="hu-HU"/>
         </w:rPr>
-        <w:t xml:space="preserve">nik lakónak az </w:t>
+        <w:t>nik lak</w:t>
+      </w:r>
+      <w:r>
+        <w:rPr>
+          <w:szCs w:val="36"/>
+          <w:lang w:val="hu-HU"/>
+        </w:rPr>
+        <w:t>os</w:t>
+      </w:r>
+      <w:r>
+        <w:rPr>
+          <w:szCs w:val="36"/>
+          <w:lang w:val="hu-HU"/>
+        </w:rPr>
+        <w:t xml:space="preserve">nak az </w:t>
       </w:r>
       <w:r>
         <w:rPr>
@@ -1747,6 +1785,23 @@
     </w:p>
     <w:p>
       <w:pPr>
+        <w:rPr>
+          <w:b/>
+          <w:szCs w:val="36"/>
+          <w:lang w:val="hu-HU"/>
+        </w:rPr>
+      </w:pPr>
+      <w:r>
+        <w:rPr>
+          <w:b/>
+          <w:szCs w:val="36"/>
+          <w:lang w:val="hu-HU"/>
+        </w:rPr>
+        <w:br w:type="page"/>
+      </w:r>
+    </w:p>
+    <w:p>
+      <w:pPr>
         <w:spacing w:after="0"/>
         <w:jc w:val="both"/>
         <w:rPr>
@@ -1760,6 +1815,7 @@
           <w:szCs w:val="36"/>
           <w:lang w:val="hu-HU"/>
         </w:rPr>
+        <w:lastRenderedPageBreak/>
         <w:t>Tele van</w:t>
       </w:r>
       <w:r>
@@ -1840,7 +1896,6 @@
           <w:szCs w:val="36"/>
           <w:lang w:val="hu-HU"/>
         </w:rPr>
-        <w:lastRenderedPageBreak/>
         <w:t xml:space="preserve">Utófeltételek: </w:t>
       </w:r>
       <w:r>
@@ -2079,7 +2134,21 @@
           <w:szCs w:val="36"/>
           <w:lang w:val="hu-HU"/>
         </w:rPr>
-        <w:t>visszatérít egy mutatót az adott idnexű modulra.</w:t>
+        <w:t>visszatérít egy mutatót az adott i</w:t>
+      </w:r>
+      <w:r>
+        <w:rPr>
+          <w:szCs w:val="36"/>
+          <w:lang w:val="hu-HU"/>
+        </w:rPr>
+        <w:t>nd</w:t>
+      </w:r>
+      <w:r>
+        <w:rPr>
+          <w:szCs w:val="36"/>
+          <w:lang w:val="hu-HU"/>
+        </w:rPr>
+        <w:t>exű modulra.</w:t>
       </w:r>
     </w:p>
     <w:p>
@@ -2217,6 +2286,13 @@
           <w:szCs w:val="36"/>
           <w:lang w:val="hu-HU"/>
         </w:rPr>
+        <w:t xml:space="preserve"> </w:t>
+      </w:r>
+      <w:r>
+        <w:rPr>
+          <w:szCs w:val="36"/>
+          <w:lang w:val="hu-HU"/>
+        </w:rPr>
         <w:t>(foglalkozás, név, kor)</w:t>
       </w:r>
       <w:r>
@@ -2224,7 +2300,14 @@
           <w:szCs w:val="36"/>
           <w:lang w:val="hu-HU"/>
         </w:rPr>
-        <w:t>, majd visszatérít egy mutatót erre az új modulra.</w:t>
+        <w:t xml:space="preserve">, majd visszatérít egy mutatót </w:t>
+      </w:r>
+      <w:r>
+        <w:rPr>
+          <w:szCs w:val="36"/>
+          <w:lang w:val="hu-HU"/>
+        </w:rPr>
+        <w:t>amely erre az új modulra mutat.</w:t>
       </w:r>
     </w:p>
     <w:p>
@@ -2281,7 +2364,28 @@
           <w:szCs w:val="36"/>
           <w:lang w:val="hu-HU"/>
         </w:rPr>
-        <w:t>a lakosos száma ne legyen negatív, a megadott kor természetes szám legyen</w:t>
+        <w:t>a lakoso</w:t>
+      </w:r>
+      <w:r>
+        <w:rPr>
+          <w:szCs w:val="36"/>
+          <w:lang w:val="hu-HU"/>
+        </w:rPr>
+        <w:t>k</w:t>
+      </w:r>
+      <w:r>
+        <w:rPr>
+          <w:szCs w:val="36"/>
+          <w:lang w:val="hu-HU"/>
+        </w:rPr>
+        <w:t xml:space="preserve"> száma ne legyen negatív, a megadott kor természetes szám legyen</w:t>
+      </w:r>
+      <w:r>
+        <w:rPr>
+          <w:szCs w:val="36"/>
+          <w:lang w:val="hu-HU"/>
+        </w:rPr>
+        <w:t>.</w:t>
       </w:r>
     </w:p>
     <w:p>
@@ -2330,6 +2434,13 @@
         </w:rPr>
         <w:t>Előfeltételek: a körkörös lista ne legyen tele</w:t>
       </w:r>
+      <w:r>
+        <w:rPr>
+          <w:szCs w:val="36"/>
+          <w:lang w:val="hu-HU"/>
+        </w:rPr>
+        <w:t>.</w:t>
+      </w:r>
     </w:p>
     <w:p>
       <w:pPr>
@@ -2398,14 +2509,42 @@
           <w:szCs w:val="36"/>
           <w:lang w:val="hu-HU"/>
         </w:rPr>
-        <w:t xml:space="preserve">), illetve a felhasználó választása arra nézve, hogy modul elé vagy után szeretné beszúrni, egyezzen </w:t>
-      </w:r>
-      <w:r>
-        <w:rPr>
-          <w:szCs w:val="36"/>
-          <w:lang w:val="hu-HU"/>
-        </w:rPr>
-        <w:t>meg a felkínált lehetőséges egyikével („ele</w:t>
+        <w:t>), illetve a felhasználó választása</w:t>
+      </w:r>
+      <w:r>
+        <w:rPr>
+          <w:szCs w:val="36"/>
+          <w:lang w:val="hu-HU"/>
+        </w:rPr>
+        <w:t>,</w:t>
+      </w:r>
+      <w:r>
+        <w:rPr>
+          <w:szCs w:val="36"/>
+          <w:lang w:val="hu-HU"/>
+        </w:rPr>
+        <w:t xml:space="preserve"> arra nézve, hogy modul elé vagy után szeretné beszúrni, egyezzen </w:t>
+      </w:r>
+      <w:r>
+        <w:rPr>
+          <w:szCs w:val="36"/>
+          <w:lang w:val="hu-HU"/>
+        </w:rPr>
+        <w:t>meg a felkínált lehetősége</w:t>
+      </w:r>
+      <w:r>
+        <w:rPr>
+          <w:szCs w:val="36"/>
+          <w:lang w:val="hu-HU"/>
+        </w:rPr>
+        <w:t>k</w:t>
+      </w:r>
+      <w:r>
+        <w:rPr>
+          <w:szCs w:val="36"/>
+          <w:lang w:val="hu-HU"/>
+        </w:rPr>
+        <w:t xml:space="preserve"> egyikével („ele</w:t>
       </w:r>
       <w:r>
         <w:rPr>
@@ -2520,6 +2659,23 @@
     </w:p>
     <w:p>
       <w:pPr>
+        <w:rPr>
+          <w:b/>
+          <w:szCs w:val="36"/>
+          <w:lang w:val="hu-HU"/>
+        </w:rPr>
+      </w:pPr>
+      <w:r>
+        <w:rPr>
+          <w:b/>
+          <w:szCs w:val="36"/>
+          <w:lang w:val="hu-HU"/>
+        </w:rPr>
+        <w:br w:type="page"/>
+      </w:r>
+    </w:p>
+    <w:p>
+      <w:pPr>
         <w:spacing w:after="0"/>
         <w:jc w:val="both"/>
         <w:rPr>
@@ -2533,44 +2689,15 @@
           <w:szCs w:val="36"/>
           <w:lang w:val="hu-HU"/>
         </w:rPr>
-        <w:t xml:space="preserve">Adott modul </w:t>
-      </w:r>
-      <w:r>
-        <w:rPr>
-          <w:b/>
-          <w:szCs w:val="36"/>
-          <w:lang w:val="hu-HU"/>
-        </w:rPr>
-        <w:t>elé</w:t>
-      </w:r>
-      <w:r>
-        <w:rPr>
-          <w:b/>
-          <w:szCs w:val="36"/>
-          <w:lang w:val="hu-HU"/>
-        </w:rPr>
-        <w:t xml:space="preserve"> való beszúrás:</w:t>
-      </w:r>
-      <w:r>
-        <w:rPr>
-          <w:szCs w:val="36"/>
-          <w:lang w:val="hu-HU"/>
-        </w:rPr>
-        <w:t xml:space="preserve"> egy adott új modult beszúr a körkörös listába egy másik adott modul </w:t>
-      </w:r>
-      <w:r>
-        <w:rPr>
-          <w:szCs w:val="36"/>
-          <w:lang w:val="hu-HU"/>
-        </w:rPr>
-        <w:t>elé</w:t>
-      </w:r>
-      <w:r>
-        <w:rPr>
-          <w:szCs w:val="36"/>
-          <w:lang w:val="hu-HU"/>
-        </w:rPr>
-        <w:t>.</w:t>
+        <w:lastRenderedPageBreak/>
+        <w:t>Adott modul elé való beszúrás:</w:t>
+      </w:r>
+      <w:r>
+        <w:rPr>
+          <w:szCs w:val="36"/>
+          <w:lang w:val="hu-HU"/>
+        </w:rPr>
+        <w:t xml:space="preserve"> egy adott új modult beszúr a körkörös listába egy másik adott modul elé.</w:t>
       </w:r>
     </w:p>
     <w:p>
@@ -2638,7 +2765,6 @@
           <w:szCs w:val="36"/>
           <w:lang w:val="hu-HU"/>
         </w:rPr>
-        <w:lastRenderedPageBreak/>
         <w:t>Új személy hozzáadása a nyilvántartáshoz:</w:t>
       </w:r>
       <w:r>
@@ -2660,7 +2786,14 @@
           <w:szCs w:val="36"/>
           <w:lang w:val="hu-HU"/>
         </w:rPr>
-        <w:t xml:space="preserve"> és hozzáadja a kivál</w:t>
+        <w:t xml:space="preserve">, majd </w:t>
+      </w:r>
+      <w:r>
+        <w:rPr>
+          <w:szCs w:val="36"/>
+          <w:lang w:val="hu-HU"/>
+        </w:rPr>
+        <w:t>hozzáadja a kivál</w:t>
       </w:r>
       <w:r>
         <w:rPr>
@@ -2836,6 +2969,13 @@
         </w:rPr>
         <w:t>a megadott foglalkozású és indexű személy kell szerepeljen az adott indexű modul nyilvántartásában</w:t>
       </w:r>
+      <w:r>
+        <w:rPr>
+          <w:szCs w:val="36"/>
+          <w:lang w:val="hu-HU"/>
+        </w:rPr>
+        <w:t>.</w:t>
+      </w:r>
     </w:p>
     <w:p>
       <w:pPr>
@@ -2866,7 +3006,21 @@
           <w:szCs w:val="36"/>
           <w:lang w:val="hu-HU"/>
         </w:rPr>
-        <w:t>a modul összes lakójának az életkorát növeljük eggyel.</w:t>
+        <w:t>a modul összes lak</w:t>
+      </w:r>
+      <w:r>
+        <w:rPr>
+          <w:szCs w:val="36"/>
+          <w:lang w:val="hu-HU"/>
+        </w:rPr>
+        <w:t>os</w:t>
+      </w:r>
+      <w:r>
+        <w:rPr>
+          <w:szCs w:val="36"/>
+          <w:lang w:val="hu-HU"/>
+        </w:rPr>
+        <w:t>ának az életkorát növeljük eggyel.</w:t>
       </w:r>
     </w:p>
     <w:p>
@@ -2932,33 +3086,70 @@
         <w:rPr>
           <w:sz w:val="36"/>
           <w:szCs w:val="36"/>
+          <w:lang w:val="hu-HU"/>
+        </w:rPr>
+      </w:pPr>
+      <w:r>
+        <w:rPr>
+          <w:sz w:val="36"/>
+          <w:szCs w:val="36"/>
+          <w:lang w:val="hu-HU"/>
+        </w:rPr>
+        <w:tab/>
+      </w:r>
+      <w:r>
+        <w:rPr>
+          <w:sz w:val="36"/>
+          <w:szCs w:val="36"/>
+          <w:lang w:val="hu-HU"/>
+        </w:rPr>
+        <w:tab/>
+      </w:r>
+    </w:p>
+    <w:p>
+      <w:pPr>
+        <w:rPr>
+          <w:sz w:val="36"/>
+          <w:szCs w:val="36"/>
+          <w:lang w:val="hu-HU"/>
+        </w:rPr>
+      </w:pPr>
+      <w:r>
+        <w:rPr>
+          <w:sz w:val="36"/>
+          <w:szCs w:val="36"/>
+          <w:lang w:val="hu-HU"/>
+        </w:rPr>
+        <w:br w:type="page"/>
+      </w:r>
+    </w:p>
+    <w:p>
+      <w:pPr>
+        <w:jc w:val="both"/>
+        <w:rPr>
+          <w:sz w:val="36"/>
+          <w:szCs w:val="36"/>
           <w:u w:val="single"/>
           <w:lang w:val="hu-HU"/>
         </w:rPr>
       </w:pPr>
       <w:r>
         <w:rPr>
+          <w:color w:val="4F81BD" w:themeColor="accent1"/>
           <w:sz w:val="36"/>
           <w:szCs w:val="36"/>
-          <w:lang w:val="hu-HU"/>
-        </w:rPr>
-        <w:tab/>
-      </w:r>
-      <w:r>
-        <w:rPr>
-          <w:sz w:val="36"/>
-          <w:szCs w:val="36"/>
-          <w:lang w:val="hu-HU"/>
-        </w:rPr>
-        <w:tab/>
-      </w:r>
-      <w:r>
-        <w:rPr>
-          <w:sz w:val="36"/>
-          <w:szCs w:val="36"/>
           <w:u w:val="single"/>
           <w:lang w:val="hu-HU"/>
-        </w:rPr>
+          <w14:textFill>
+            <w14:solidFill>
+              <w14:schemeClr w14:val="accent1">
+                <w14:shade w14:val="30000"/>
+                <w14:satMod w14:val="115000"/>
+              </w14:schemeClr>
+            </w14:solidFill>
+          </w14:textFill>
+        </w:rPr>
+        <w:lastRenderedPageBreak/>
         <w:t>Tesztállományok</w:t>
       </w:r>
     </w:p>
@@ -3096,7 +3287,6 @@
           <w:noProof/>
           <w:szCs w:val="36"/>
         </w:rPr>
-        <w:lastRenderedPageBreak/>
         <w:drawing>
           <wp:inline distT="0" distB="0" distL="0" distR="0" wp14:anchorId="0AEFD46B" wp14:editId="2DB4D315">
             <wp:extent cx="5943600" cy="3101340"/>
@@ -3154,6 +3344,7 @@
           <w:szCs w:val="36"/>
           <w:lang w:val="hu-HU"/>
         </w:rPr>
+        <w:lastRenderedPageBreak/>
         <w:t xml:space="preserve">teszt2 </w:t>
       </w:r>
       <w:r>
@@ -3161,21 +3352,21 @@
           <w:szCs w:val="36"/>
           <w:lang w:val="hu-HU"/>
         </w:rPr>
-        <w:t>–</w:t>
-      </w:r>
-      <w:r>
-        <w:rPr>
-          <w:szCs w:val="36"/>
-          <w:lang w:val="hu-HU"/>
-        </w:rPr>
-        <w:t xml:space="preserve"> </w:t>
-      </w:r>
-      <w:r>
-        <w:rPr>
-          <w:szCs w:val="36"/>
-          <w:lang w:val="hu-HU"/>
-        </w:rPr>
-        <w:t>a modulok számat nagyobb a maximális megengedett számnál</w:t>
+        <w:t xml:space="preserve">– </w:t>
+      </w:r>
+      <w:r>
+        <w:rPr>
+          <w:szCs w:val="36"/>
+          <w:lang w:val="hu-HU"/>
+        </w:rPr>
+        <w:t>a modulok száma</w:t>
+      </w:r>
+      <w:r>
+        <w:rPr>
+          <w:szCs w:val="36"/>
+          <w:lang w:val="hu-HU"/>
+        </w:rPr>
+        <w:t xml:space="preserve"> nagyobb a maximális megengedett számnál</w:t>
       </w:r>
       <w:r>
         <w:rPr>
@@ -3272,7 +3463,6 @@
           <w:noProof/>
           <w:szCs w:val="36"/>
         </w:rPr>
-        <w:lastRenderedPageBreak/>
         <w:drawing>
           <wp:inline distT="0" distB="0" distL="0" distR="0" wp14:anchorId="5EDBD807" wp14:editId="32FB789C">
             <wp:extent cx="5943600" cy="3101340"/>
@@ -3361,14 +3551,7 @@
           <w:szCs w:val="36"/>
           <w:lang w:val="hu-HU"/>
         </w:rPr>
-        <w:t>–</w:t>
-      </w:r>
-      <w:r>
-        <w:rPr>
-          <w:szCs w:val="36"/>
-          <w:lang w:val="hu-HU"/>
-        </w:rPr>
-        <w:t xml:space="preserve"> </w:t>
+        <w:t xml:space="preserve">– </w:t>
       </w:r>
       <w:r>
         <w:rPr>
@@ -3551,28 +3734,7 @@
           <w:szCs w:val="36"/>
           <w:lang w:val="hu-HU"/>
         </w:rPr>
-        <w:t>az állományban lakos darabszám</w:t>
-      </w:r>
-      <w:r>
-        <w:rPr>
-          <w:szCs w:val="36"/>
-          <w:lang w:val="hu-HU"/>
-        </w:rPr>
-        <w:t>a</w:t>
-      </w:r>
-      <w:r>
-        <w:rPr>
-          <w:szCs w:val="36"/>
-          <w:lang w:val="hu-HU"/>
-        </w:rPr>
-        <w:t xml:space="preserve"> </w:t>
-      </w:r>
-      <w:r>
-        <w:rPr>
-          <w:szCs w:val="36"/>
-          <w:lang w:val="hu-HU"/>
-        </w:rPr>
-        <w:t>helyén szöveg van szám helyett</w:t>
+        <w:t>az állományban lakos darabszáma helyén szöveg van szám helyett</w:t>
       </w:r>
     </w:p>
     <w:p>
@@ -3747,14 +3909,7 @@
           <w:szCs w:val="36"/>
           <w:lang w:val="hu-HU"/>
         </w:rPr>
-        <w:t>–</w:t>
-      </w:r>
-      <w:r>
-        <w:rPr>
-          <w:szCs w:val="36"/>
-          <w:lang w:val="hu-HU"/>
-        </w:rPr>
-        <w:t xml:space="preserve"> </w:t>
+        <w:t xml:space="preserve">– </w:t>
       </w:r>
       <w:r>
         <w:rPr>
@@ -3946,10 +4101,19 @@
       </w:r>
       <w:r>
         <w:rPr>
+          <w:color w:val="4F81BD" w:themeColor="accent1"/>
           <w:sz w:val="36"/>
           <w:szCs w:val="36"/>
           <w:u w:val="single"/>
           <w:lang w:val="hu-HU"/>
+          <w14:textFill>
+            <w14:solidFill>
+              <w14:schemeClr w14:val="accent1">
+                <w14:shade w14:val="30000"/>
+                <w14:satMod w14:val="115000"/>
+              </w14:schemeClr>
+            </w14:solidFill>
+          </w14:textFill>
         </w:rPr>
         <w:t>Következtetések</w:t>
       </w:r>
@@ -3965,1278 +4129,191 @@
       <w:r>
         <w:rPr>
           <w:szCs w:val="36"/>
+          <w:lang w:val="hu-HU"/>
         </w:rPr>
         <w:tab/>
       </w:r>
-      <w:proofErr w:type="spellStart"/>
-      <w:proofErr w:type="gramStart"/>
-      <w:r>
-        <w:rPr>
-          <w:szCs w:val="36"/>
-        </w:rPr>
-        <w:t>Az</w:t>
-      </w:r>
-      <w:proofErr w:type="spellEnd"/>
-      <w:proofErr w:type="gramEnd"/>
-      <w:r>
-        <w:rPr>
-          <w:szCs w:val="36"/>
+      <w:r>
+        <w:rPr>
+          <w:szCs w:val="36"/>
+          <w:lang w:val="hu-HU"/>
+        </w:rPr>
+        <w:t>Az alkalmazást tö</w:t>
+      </w:r>
+      <w:r>
+        <w:rPr>
+          <w:szCs w:val="36"/>
+          <w:lang w:val="hu-HU"/>
+        </w:rPr>
+        <w:t>bb helyen lehet még fejleszteni.</w:t>
+      </w:r>
+      <w:r>
+        <w:rPr>
+          <w:szCs w:val="36"/>
+          <w:lang w:val="hu-HU"/>
+        </w:rPr>
+        <w:t xml:space="preserve"> A</w:t>
+      </w:r>
+      <w:r>
+        <w:rPr>
+          <w:szCs w:val="36"/>
+          <w:lang w:val="hu-HU"/>
+        </w:rPr>
+        <w:t xml:space="preserve"> modulok lakosainak</w:t>
+      </w:r>
+      <w:r>
+        <w:rPr>
+          <w:szCs w:val="36"/>
+          <w:lang w:val="hu-HU"/>
+        </w:rPr>
+        <w:t xml:space="preserve"> jelentősen</w:t>
+      </w:r>
+      <w:r>
+        <w:rPr>
+          <w:szCs w:val="36"/>
+          <w:lang w:val="hu-HU"/>
+        </w:rPr>
+        <w:t xml:space="preserve"> több adatait </w:t>
+      </w:r>
+      <w:r>
+        <w:rPr>
+          <w:szCs w:val="36"/>
+          <w:lang w:val="hu-HU"/>
+        </w:rPr>
+        <w:t xml:space="preserve">lehetne </w:t>
+      </w:r>
+      <w:r>
+        <w:rPr>
+          <w:szCs w:val="36"/>
+          <w:lang w:val="hu-HU"/>
+        </w:rPr>
+        <w:t xml:space="preserve">tárolni, mint csak a foglalkozásukat, nevüket és korukat, például haj szín, szem szín, magasság, betegségek és így tovább. </w:t>
+      </w:r>
+      <w:r>
+        <w:rPr>
+          <w:szCs w:val="36"/>
+          <w:lang w:val="hu-HU"/>
+        </w:rPr>
+        <w:t xml:space="preserve">Minden modul esetén az élelmiszer tartalékokat is hasznos lenne nyilvántartani. </w:t>
+      </w:r>
+      <w:r>
+        <w:rPr>
+          <w:szCs w:val="36"/>
+          <w:lang w:val="hu-HU"/>
+        </w:rPr>
+        <w:t>Ugyanakkor</w:t>
+      </w:r>
+      <w:r>
+        <w:rPr>
+          <w:szCs w:val="36"/>
+          <w:lang w:val="hu-HU"/>
+        </w:rPr>
+        <w:t xml:space="preserve">, minden modulnak </w:t>
+      </w:r>
+      <w:r>
+        <w:rPr>
+          <w:szCs w:val="36"/>
+          <w:lang w:val="hu-HU"/>
+        </w:rPr>
+        <w:t xml:space="preserve">tulajdoníthatnánk egy sajátos nevet, például Alfa Modul, Gamma Modul. </w:t>
+      </w:r>
+      <w:r>
+        <w:rPr>
+          <w:szCs w:val="36"/>
+          <w:lang w:val="hu-HU"/>
+        </w:rPr>
+        <w:t>Továbbá, az alkalmazást felhasz</w:t>
+      </w:r>
+      <w:r>
+        <w:rPr>
+          <w:szCs w:val="36"/>
+          <w:lang w:val="hu-HU"/>
+        </w:rPr>
+        <w:t>n</w:t>
+      </w:r>
+      <w:r>
+        <w:rPr>
+          <w:szCs w:val="36"/>
+          <w:lang w:val="hu-HU"/>
+        </w:rPr>
+        <w:t>álóbarátabbá lehetne tenni azáltal, hogy grafikus felhasználói felület</w:t>
+      </w:r>
+      <w:r>
+        <w:rPr>
+          <w:szCs w:val="36"/>
+          <w:lang w:val="hu-HU"/>
+        </w:rPr>
+        <w:t>et készítünk, viszont jelenleg is könnyen használható, mivel a men</w:t>
+      </w:r>
+      <w:r>
+        <w:rPr>
+          <w:szCs w:val="36"/>
+          <w:lang w:val="hu-HU"/>
+        </w:rPr>
+        <w:t>ü</w:t>
+      </w:r>
+      <w:r>
+        <w:rPr>
+          <w:szCs w:val="36"/>
+          <w:lang w:val="hu-HU"/>
+        </w:rPr>
+        <w:t xml:space="preserve"> opciói világosan kifejezik, hogy milyen műveleteket lehet elvégezni</w:t>
+      </w:r>
+      <w:r>
+        <w:rPr>
+          <w:szCs w:val="36"/>
+          <w:lang w:val="hu-HU"/>
+        </w:rPr>
+        <w:t>.</w:t>
+      </w:r>
+      <w:r>
+        <w:rPr>
+          <w:szCs w:val="36"/>
+          <w:lang w:val="hu-HU"/>
         </w:rPr>
         <w:t xml:space="preserve"> </w:t>
       </w:r>
-      <w:proofErr w:type="spellStart"/>
-      <w:r>
-        <w:rPr>
-          <w:szCs w:val="36"/>
-        </w:rPr>
-        <w:t>alkalmazást</w:t>
-      </w:r>
-      <w:proofErr w:type="spellEnd"/>
-      <w:r>
-        <w:rPr>
-          <w:szCs w:val="36"/>
-        </w:rPr>
-        <w:t xml:space="preserve"> </w:t>
-      </w:r>
-      <w:proofErr w:type="spellStart"/>
-      <w:r>
-        <w:rPr>
-          <w:szCs w:val="36"/>
-        </w:rPr>
-        <w:t>több</w:t>
-      </w:r>
-      <w:proofErr w:type="spellEnd"/>
-      <w:r>
-        <w:rPr>
-          <w:szCs w:val="36"/>
-        </w:rPr>
-        <w:t xml:space="preserve"> </w:t>
-      </w:r>
-      <w:proofErr w:type="spellStart"/>
-      <w:r>
-        <w:rPr>
-          <w:szCs w:val="36"/>
-        </w:rPr>
-        <w:t>helyen</w:t>
-      </w:r>
-      <w:proofErr w:type="spellEnd"/>
-      <w:r>
-        <w:rPr>
-          <w:szCs w:val="36"/>
-        </w:rPr>
-        <w:t xml:space="preserve"> </w:t>
-      </w:r>
-      <w:proofErr w:type="spellStart"/>
-      <w:r>
-        <w:rPr>
-          <w:szCs w:val="36"/>
-        </w:rPr>
-        <w:t>lehet</w:t>
-      </w:r>
-      <w:proofErr w:type="spellEnd"/>
-      <w:r>
-        <w:rPr>
-          <w:szCs w:val="36"/>
-        </w:rPr>
-        <w:t xml:space="preserve"> </w:t>
-      </w:r>
-      <w:proofErr w:type="spellStart"/>
-      <w:r>
-        <w:rPr>
-          <w:szCs w:val="36"/>
-        </w:rPr>
-        <w:t>még</w:t>
-      </w:r>
-      <w:proofErr w:type="spellEnd"/>
-      <w:r>
-        <w:rPr>
-          <w:szCs w:val="36"/>
-        </w:rPr>
-        <w:t xml:space="preserve"> </w:t>
-      </w:r>
-      <w:proofErr w:type="spellStart"/>
-      <w:r>
-        <w:rPr>
-          <w:szCs w:val="36"/>
-        </w:rPr>
-        <w:t>fejleszteni</w:t>
-      </w:r>
-      <w:proofErr w:type="spellEnd"/>
-      <w:r>
-        <w:rPr>
-          <w:szCs w:val="36"/>
-        </w:rPr>
-        <w:t xml:space="preserve">, </w:t>
-      </w:r>
-      <w:proofErr w:type="spellStart"/>
-      <w:r>
-        <w:rPr>
-          <w:szCs w:val="36"/>
-        </w:rPr>
-        <w:t>például</w:t>
-      </w:r>
-      <w:proofErr w:type="spellEnd"/>
-      <w:r>
-        <w:rPr>
-          <w:szCs w:val="36"/>
-        </w:rPr>
-        <w:t xml:space="preserve"> a </w:t>
-      </w:r>
-      <w:proofErr w:type="spellStart"/>
-      <w:r>
-        <w:rPr>
-          <w:szCs w:val="36"/>
-        </w:rPr>
-        <w:t>modulok</w:t>
-      </w:r>
-      <w:proofErr w:type="spellEnd"/>
-      <w:r>
-        <w:rPr>
-          <w:szCs w:val="36"/>
-        </w:rPr>
-        <w:t xml:space="preserve"> </w:t>
-      </w:r>
-      <w:proofErr w:type="spellStart"/>
-      <w:r>
-        <w:rPr>
-          <w:szCs w:val="36"/>
-        </w:rPr>
-        <w:t>lakosainak</w:t>
-      </w:r>
-      <w:proofErr w:type="spellEnd"/>
-      <w:r>
-        <w:rPr>
-          <w:szCs w:val="36"/>
-        </w:rPr>
-        <w:t xml:space="preserve"> </w:t>
-      </w:r>
-      <w:proofErr w:type="spellStart"/>
-      <w:r>
-        <w:rPr>
-          <w:szCs w:val="36"/>
-        </w:rPr>
-        <w:t>több</w:t>
-      </w:r>
-      <w:proofErr w:type="spellEnd"/>
-      <w:r>
-        <w:rPr>
-          <w:szCs w:val="36"/>
-        </w:rPr>
-        <w:t xml:space="preserve"> </w:t>
-      </w:r>
-      <w:proofErr w:type="spellStart"/>
-      <w:r>
-        <w:rPr>
-          <w:szCs w:val="36"/>
-        </w:rPr>
-        <w:t>adatait</w:t>
-      </w:r>
-      <w:proofErr w:type="spellEnd"/>
-      <w:r>
-        <w:rPr>
-          <w:szCs w:val="36"/>
-        </w:rPr>
-        <w:t xml:space="preserve"> </w:t>
-      </w:r>
-      <w:proofErr w:type="spellStart"/>
-      <w:r>
-        <w:rPr>
-          <w:szCs w:val="36"/>
-        </w:rPr>
-        <w:t>tárolni</w:t>
-      </w:r>
-      <w:proofErr w:type="spellEnd"/>
-      <w:r>
-        <w:rPr>
-          <w:szCs w:val="36"/>
-        </w:rPr>
-        <w:t xml:space="preserve">, mint </w:t>
-      </w:r>
-      <w:proofErr w:type="spellStart"/>
-      <w:r>
-        <w:rPr>
-          <w:szCs w:val="36"/>
-        </w:rPr>
-        <w:t>csak</w:t>
-      </w:r>
-      <w:proofErr w:type="spellEnd"/>
-      <w:r>
-        <w:rPr>
-          <w:szCs w:val="36"/>
-        </w:rPr>
-        <w:t xml:space="preserve"> a </w:t>
-      </w:r>
-      <w:proofErr w:type="spellStart"/>
-      <w:r>
-        <w:rPr>
-          <w:szCs w:val="36"/>
-        </w:rPr>
-        <w:t>foglalkozásukat</w:t>
-      </w:r>
-      <w:proofErr w:type="spellEnd"/>
-      <w:r>
-        <w:rPr>
-          <w:szCs w:val="36"/>
-        </w:rPr>
-        <w:t xml:space="preserve">, </w:t>
-      </w:r>
-      <w:proofErr w:type="spellStart"/>
-      <w:r>
-        <w:rPr>
-          <w:szCs w:val="36"/>
-        </w:rPr>
-        <w:t>nevüket</w:t>
-      </w:r>
-      <w:proofErr w:type="spellEnd"/>
-      <w:r>
-        <w:rPr>
-          <w:szCs w:val="36"/>
-        </w:rPr>
-        <w:t xml:space="preserve"> </w:t>
-      </w:r>
-      <w:proofErr w:type="spellStart"/>
-      <w:r>
-        <w:rPr>
-          <w:szCs w:val="36"/>
-        </w:rPr>
-        <w:t>és</w:t>
-      </w:r>
-      <w:proofErr w:type="spellEnd"/>
-      <w:r>
-        <w:rPr>
-          <w:szCs w:val="36"/>
-        </w:rPr>
-        <w:t xml:space="preserve"> </w:t>
-      </w:r>
-      <w:proofErr w:type="spellStart"/>
-      <w:r>
-        <w:rPr>
-          <w:szCs w:val="36"/>
-        </w:rPr>
-        <w:t>korukat</w:t>
-      </w:r>
-      <w:proofErr w:type="spellEnd"/>
-      <w:r>
-        <w:rPr>
-          <w:szCs w:val="36"/>
-        </w:rPr>
-        <w:t xml:space="preserve">, </w:t>
-      </w:r>
-      <w:proofErr w:type="spellStart"/>
-      <w:r>
-        <w:rPr>
-          <w:szCs w:val="36"/>
-        </w:rPr>
-        <w:t>például</w:t>
-      </w:r>
-      <w:proofErr w:type="spellEnd"/>
-      <w:r>
-        <w:rPr>
-          <w:szCs w:val="36"/>
-        </w:rPr>
-        <w:t xml:space="preserve"> haj </w:t>
-      </w:r>
-      <w:proofErr w:type="spellStart"/>
-      <w:r>
-        <w:rPr>
-          <w:szCs w:val="36"/>
-        </w:rPr>
-        <w:t>szín</w:t>
-      </w:r>
-      <w:proofErr w:type="spellEnd"/>
-      <w:r>
-        <w:rPr>
-          <w:szCs w:val="36"/>
-        </w:rPr>
-        <w:t xml:space="preserve">, </w:t>
-      </w:r>
-      <w:proofErr w:type="spellStart"/>
-      <w:r>
-        <w:rPr>
-          <w:szCs w:val="36"/>
-        </w:rPr>
-        <w:t>szem</w:t>
-      </w:r>
-      <w:proofErr w:type="spellEnd"/>
-      <w:r>
-        <w:rPr>
-          <w:szCs w:val="36"/>
-        </w:rPr>
-        <w:t xml:space="preserve"> </w:t>
-      </w:r>
-      <w:proofErr w:type="spellStart"/>
-      <w:r>
-        <w:rPr>
-          <w:szCs w:val="36"/>
-        </w:rPr>
-        <w:t>szín</w:t>
-      </w:r>
-      <w:proofErr w:type="spellEnd"/>
-      <w:r>
-        <w:rPr>
-          <w:szCs w:val="36"/>
-        </w:rPr>
-        <w:t xml:space="preserve">, </w:t>
-      </w:r>
-      <w:proofErr w:type="spellStart"/>
-      <w:r>
-        <w:rPr>
-          <w:szCs w:val="36"/>
-        </w:rPr>
-        <w:t>magasság</w:t>
-      </w:r>
-      <w:proofErr w:type="spellEnd"/>
-      <w:r>
-        <w:rPr>
-          <w:szCs w:val="36"/>
-        </w:rPr>
-        <w:t xml:space="preserve">, </w:t>
-      </w:r>
-      <w:proofErr w:type="spellStart"/>
-      <w:r>
-        <w:rPr>
-          <w:szCs w:val="36"/>
-        </w:rPr>
-        <w:t>betegségek</w:t>
-      </w:r>
-      <w:proofErr w:type="spellEnd"/>
-      <w:r>
-        <w:rPr>
-          <w:szCs w:val="36"/>
-        </w:rPr>
-        <w:t xml:space="preserve"> </w:t>
-      </w:r>
-      <w:proofErr w:type="spellStart"/>
-      <w:r>
-        <w:rPr>
-          <w:szCs w:val="36"/>
-        </w:rPr>
-        <w:t>és</w:t>
-      </w:r>
-      <w:proofErr w:type="spellEnd"/>
-      <w:r>
-        <w:rPr>
-          <w:szCs w:val="36"/>
-        </w:rPr>
-        <w:t xml:space="preserve"> </w:t>
-      </w:r>
-      <w:proofErr w:type="spellStart"/>
-      <w:r>
-        <w:rPr>
-          <w:szCs w:val="36"/>
-        </w:rPr>
-        <w:t>így</w:t>
-      </w:r>
-      <w:proofErr w:type="spellEnd"/>
-      <w:r>
-        <w:rPr>
-          <w:szCs w:val="36"/>
-        </w:rPr>
-        <w:t xml:space="preserve"> </w:t>
-      </w:r>
-      <w:proofErr w:type="spellStart"/>
-      <w:r>
-        <w:rPr>
-          <w:szCs w:val="36"/>
-        </w:rPr>
-        <w:t>tovább</w:t>
-      </w:r>
-      <w:proofErr w:type="spellEnd"/>
-      <w:r>
-        <w:rPr>
-          <w:szCs w:val="36"/>
-        </w:rPr>
-        <w:t xml:space="preserve">. </w:t>
-      </w:r>
-      <w:r>
-        <w:rPr>
-          <w:szCs w:val="36"/>
-        </w:rPr>
-        <w:t xml:space="preserve">Minden </w:t>
-      </w:r>
-      <w:proofErr w:type="spellStart"/>
-      <w:r>
-        <w:rPr>
-          <w:szCs w:val="36"/>
-        </w:rPr>
-        <w:t>modul</w:t>
-      </w:r>
-      <w:proofErr w:type="spellEnd"/>
-      <w:r>
-        <w:rPr>
-          <w:szCs w:val="36"/>
-        </w:rPr>
-        <w:t xml:space="preserve"> </w:t>
-      </w:r>
-      <w:proofErr w:type="spellStart"/>
-      <w:r>
-        <w:rPr>
-          <w:szCs w:val="36"/>
-        </w:rPr>
-        <w:t>esetén</w:t>
-      </w:r>
-      <w:proofErr w:type="spellEnd"/>
-      <w:r>
-        <w:rPr>
-          <w:szCs w:val="36"/>
-        </w:rPr>
-        <w:t xml:space="preserve"> </w:t>
-      </w:r>
-      <w:proofErr w:type="spellStart"/>
-      <w:proofErr w:type="gramStart"/>
-      <w:r>
-        <w:rPr>
-          <w:szCs w:val="36"/>
-        </w:rPr>
-        <w:t>az</w:t>
-      </w:r>
-      <w:proofErr w:type="spellEnd"/>
-      <w:proofErr w:type="gramEnd"/>
-      <w:r>
-        <w:rPr>
-          <w:szCs w:val="36"/>
-        </w:rPr>
-        <w:t xml:space="preserve"> </w:t>
-      </w:r>
-      <w:proofErr w:type="spellStart"/>
-      <w:r>
-        <w:rPr>
-          <w:szCs w:val="36"/>
-        </w:rPr>
-        <w:t>élelmiszer</w:t>
-      </w:r>
-      <w:proofErr w:type="spellEnd"/>
-      <w:r>
-        <w:rPr>
-          <w:szCs w:val="36"/>
-        </w:rPr>
-        <w:t xml:space="preserve"> </w:t>
-      </w:r>
-      <w:proofErr w:type="spellStart"/>
-      <w:r>
-        <w:rPr>
-          <w:szCs w:val="36"/>
-        </w:rPr>
-        <w:t>tartalékokat</w:t>
-      </w:r>
-      <w:proofErr w:type="spellEnd"/>
-      <w:r>
-        <w:rPr>
-          <w:szCs w:val="36"/>
-        </w:rPr>
-        <w:t xml:space="preserve"> is </w:t>
-      </w:r>
-      <w:proofErr w:type="spellStart"/>
-      <w:r>
-        <w:rPr>
-          <w:szCs w:val="36"/>
-        </w:rPr>
-        <w:t>hasznos</w:t>
-      </w:r>
-      <w:proofErr w:type="spellEnd"/>
-      <w:r>
-        <w:rPr>
-          <w:szCs w:val="36"/>
-        </w:rPr>
-        <w:t xml:space="preserve"> </w:t>
-      </w:r>
-      <w:proofErr w:type="spellStart"/>
-      <w:r>
-        <w:rPr>
-          <w:szCs w:val="36"/>
-        </w:rPr>
-        <w:t>lenne</w:t>
-      </w:r>
-      <w:proofErr w:type="spellEnd"/>
-      <w:r>
-        <w:rPr>
-          <w:szCs w:val="36"/>
-        </w:rPr>
-        <w:t xml:space="preserve"> </w:t>
-      </w:r>
-      <w:proofErr w:type="spellStart"/>
-      <w:r>
-        <w:rPr>
-          <w:szCs w:val="36"/>
-        </w:rPr>
-        <w:t>nyilvántartani</w:t>
-      </w:r>
-      <w:proofErr w:type="spellEnd"/>
-      <w:r>
-        <w:rPr>
-          <w:szCs w:val="36"/>
-        </w:rPr>
-        <w:t xml:space="preserve">. </w:t>
-      </w:r>
-      <w:bookmarkStart w:id="0" w:name="_GoBack"/>
-      <w:bookmarkEnd w:id="0"/>
-      <w:r>
-        <w:rPr>
-          <w:szCs w:val="36"/>
-        </w:rPr>
-        <w:t>Ugyanakkor</w:t>
-      </w:r>
-      <w:r>
-        <w:rPr>
-          <w:szCs w:val="36"/>
-        </w:rPr>
-        <w:t xml:space="preserve">, </w:t>
-      </w:r>
-      <w:proofErr w:type="spellStart"/>
-      <w:proofErr w:type="gramStart"/>
-      <w:r>
-        <w:rPr>
-          <w:szCs w:val="36"/>
-        </w:rPr>
-        <w:t>minden</w:t>
-      </w:r>
-      <w:proofErr w:type="spellEnd"/>
-      <w:proofErr w:type="gramEnd"/>
-      <w:r>
-        <w:rPr>
-          <w:szCs w:val="36"/>
-        </w:rPr>
-        <w:t xml:space="preserve"> </w:t>
-      </w:r>
-      <w:proofErr w:type="spellStart"/>
-      <w:r>
-        <w:rPr>
-          <w:szCs w:val="36"/>
-        </w:rPr>
-        <w:t>modulnak</w:t>
-      </w:r>
-      <w:proofErr w:type="spellEnd"/>
-      <w:r>
-        <w:rPr>
-          <w:szCs w:val="36"/>
-        </w:rPr>
-        <w:t xml:space="preserve"> </w:t>
-      </w:r>
-      <w:proofErr w:type="spellStart"/>
-      <w:r>
-        <w:rPr>
-          <w:szCs w:val="36"/>
-        </w:rPr>
-        <w:t>tulajdoníthatnánk</w:t>
-      </w:r>
-      <w:proofErr w:type="spellEnd"/>
-      <w:r>
-        <w:rPr>
-          <w:szCs w:val="36"/>
-        </w:rPr>
-        <w:t xml:space="preserve"> </w:t>
-      </w:r>
-      <w:proofErr w:type="spellStart"/>
-      <w:r>
-        <w:rPr>
-          <w:szCs w:val="36"/>
-        </w:rPr>
-        <w:t>egy</w:t>
-      </w:r>
-      <w:proofErr w:type="spellEnd"/>
-      <w:r>
-        <w:rPr>
-          <w:szCs w:val="36"/>
-        </w:rPr>
-        <w:t xml:space="preserve"> </w:t>
-      </w:r>
-      <w:proofErr w:type="spellStart"/>
-      <w:r>
-        <w:rPr>
-          <w:szCs w:val="36"/>
-        </w:rPr>
-        <w:t>sajátos</w:t>
-      </w:r>
-      <w:proofErr w:type="spellEnd"/>
-      <w:r>
-        <w:rPr>
-          <w:szCs w:val="36"/>
-        </w:rPr>
-        <w:t xml:space="preserve"> </w:t>
-      </w:r>
-      <w:proofErr w:type="spellStart"/>
-      <w:r>
-        <w:rPr>
-          <w:szCs w:val="36"/>
-        </w:rPr>
-        <w:t>nevet</w:t>
-      </w:r>
-      <w:proofErr w:type="spellEnd"/>
-      <w:r>
-        <w:rPr>
-          <w:szCs w:val="36"/>
-        </w:rPr>
-        <w:t xml:space="preserve">, </w:t>
-      </w:r>
-      <w:proofErr w:type="spellStart"/>
-      <w:r>
-        <w:rPr>
-          <w:szCs w:val="36"/>
-        </w:rPr>
-        <w:t>például</w:t>
-      </w:r>
-      <w:proofErr w:type="spellEnd"/>
-      <w:r>
-        <w:rPr>
-          <w:szCs w:val="36"/>
-        </w:rPr>
-        <w:t xml:space="preserve"> Alfa </w:t>
-      </w:r>
-      <w:proofErr w:type="spellStart"/>
-      <w:r>
-        <w:rPr>
-          <w:szCs w:val="36"/>
-        </w:rPr>
-        <w:t>Modul</w:t>
-      </w:r>
-      <w:proofErr w:type="spellEnd"/>
-      <w:r>
-        <w:rPr>
-          <w:szCs w:val="36"/>
-        </w:rPr>
-        <w:t xml:space="preserve">, Gamma </w:t>
-      </w:r>
-      <w:proofErr w:type="spellStart"/>
-      <w:r>
-        <w:rPr>
-          <w:szCs w:val="36"/>
-        </w:rPr>
-        <w:t>Modul</w:t>
-      </w:r>
-      <w:proofErr w:type="spellEnd"/>
-      <w:r>
-        <w:rPr>
-          <w:szCs w:val="36"/>
-        </w:rPr>
-        <w:t xml:space="preserve">. </w:t>
-      </w:r>
-      <w:proofErr w:type="spellStart"/>
-      <w:r>
-        <w:rPr>
-          <w:szCs w:val="36"/>
-        </w:rPr>
-        <w:t>Továbbá</w:t>
-      </w:r>
-      <w:proofErr w:type="spellEnd"/>
-      <w:r>
-        <w:rPr>
-          <w:szCs w:val="36"/>
-        </w:rPr>
-        <w:t xml:space="preserve">, </w:t>
-      </w:r>
-      <w:proofErr w:type="spellStart"/>
-      <w:r>
-        <w:rPr>
-          <w:szCs w:val="36"/>
-        </w:rPr>
-        <w:t>az</w:t>
-      </w:r>
-      <w:proofErr w:type="spellEnd"/>
-      <w:r>
-        <w:rPr>
-          <w:szCs w:val="36"/>
-        </w:rPr>
-        <w:t xml:space="preserve"> </w:t>
-      </w:r>
-      <w:proofErr w:type="spellStart"/>
-      <w:r>
-        <w:rPr>
-          <w:szCs w:val="36"/>
-        </w:rPr>
-        <w:t>alkalmazást</w:t>
-      </w:r>
-      <w:proofErr w:type="spellEnd"/>
-      <w:r>
-        <w:rPr>
-          <w:szCs w:val="36"/>
-        </w:rPr>
-        <w:t xml:space="preserve"> </w:t>
-      </w:r>
-      <w:proofErr w:type="spellStart"/>
-      <w:r>
-        <w:rPr>
-          <w:szCs w:val="36"/>
-        </w:rPr>
-        <w:t>felhaszálóbarátabbá</w:t>
-      </w:r>
-      <w:proofErr w:type="spellEnd"/>
-      <w:r>
-        <w:rPr>
-          <w:szCs w:val="36"/>
-        </w:rPr>
-        <w:t xml:space="preserve"> </w:t>
-      </w:r>
-      <w:proofErr w:type="spellStart"/>
-      <w:r>
-        <w:rPr>
-          <w:szCs w:val="36"/>
-        </w:rPr>
-        <w:t>lehetne</w:t>
-      </w:r>
-      <w:proofErr w:type="spellEnd"/>
-      <w:r>
-        <w:rPr>
-          <w:szCs w:val="36"/>
-        </w:rPr>
-        <w:t xml:space="preserve"> </w:t>
-      </w:r>
-      <w:proofErr w:type="spellStart"/>
-      <w:r>
-        <w:rPr>
-          <w:szCs w:val="36"/>
-        </w:rPr>
-        <w:t>tenni</w:t>
-      </w:r>
-      <w:proofErr w:type="spellEnd"/>
-      <w:r>
-        <w:rPr>
-          <w:szCs w:val="36"/>
-        </w:rPr>
-        <w:t xml:space="preserve"> </w:t>
-      </w:r>
-      <w:proofErr w:type="spellStart"/>
-      <w:r>
-        <w:rPr>
-          <w:szCs w:val="36"/>
-        </w:rPr>
-        <w:t>azáltal</w:t>
-      </w:r>
-      <w:proofErr w:type="spellEnd"/>
-      <w:r>
-        <w:rPr>
-          <w:szCs w:val="36"/>
-        </w:rPr>
-        <w:t xml:space="preserve">, </w:t>
-      </w:r>
-      <w:proofErr w:type="spellStart"/>
-      <w:r>
-        <w:rPr>
-          <w:szCs w:val="36"/>
-        </w:rPr>
-        <w:t>hogy</w:t>
-      </w:r>
-      <w:proofErr w:type="spellEnd"/>
-      <w:r>
-        <w:rPr>
-          <w:szCs w:val="36"/>
-        </w:rPr>
-        <w:t xml:space="preserve"> </w:t>
-      </w:r>
-      <w:proofErr w:type="spellStart"/>
-      <w:r>
-        <w:rPr>
-          <w:szCs w:val="36"/>
-        </w:rPr>
-        <w:t>g</w:t>
-      </w:r>
-      <w:r>
-        <w:rPr>
-          <w:szCs w:val="36"/>
-        </w:rPr>
-        <w:t>rafikus</w:t>
-      </w:r>
-      <w:proofErr w:type="spellEnd"/>
-      <w:r>
-        <w:rPr>
-          <w:szCs w:val="36"/>
-        </w:rPr>
-        <w:t xml:space="preserve"> </w:t>
-      </w:r>
-      <w:proofErr w:type="spellStart"/>
-      <w:r>
-        <w:rPr>
-          <w:szCs w:val="36"/>
-        </w:rPr>
-        <w:t>felhasználói</w:t>
-      </w:r>
-      <w:proofErr w:type="spellEnd"/>
-      <w:r>
-        <w:rPr>
-          <w:szCs w:val="36"/>
-        </w:rPr>
-        <w:t xml:space="preserve"> </w:t>
-      </w:r>
-      <w:proofErr w:type="spellStart"/>
-      <w:r>
-        <w:rPr>
-          <w:szCs w:val="36"/>
-        </w:rPr>
-        <w:t>felület</w:t>
-      </w:r>
-      <w:r>
-        <w:rPr>
-          <w:szCs w:val="36"/>
-        </w:rPr>
-        <w:t>et</w:t>
-      </w:r>
-      <w:proofErr w:type="spellEnd"/>
-      <w:r>
-        <w:rPr>
-          <w:szCs w:val="36"/>
-        </w:rPr>
-        <w:t xml:space="preserve"> </w:t>
-      </w:r>
-      <w:proofErr w:type="spellStart"/>
-      <w:r>
-        <w:rPr>
-          <w:szCs w:val="36"/>
-        </w:rPr>
-        <w:t>készítünk</w:t>
-      </w:r>
-      <w:proofErr w:type="spellEnd"/>
-      <w:r>
-        <w:rPr>
-          <w:szCs w:val="36"/>
-        </w:rPr>
-        <w:t xml:space="preserve">, </w:t>
-      </w:r>
-      <w:proofErr w:type="spellStart"/>
-      <w:r>
-        <w:rPr>
-          <w:szCs w:val="36"/>
-        </w:rPr>
-        <w:t>viszont</w:t>
-      </w:r>
-      <w:proofErr w:type="spellEnd"/>
-      <w:r>
-        <w:rPr>
-          <w:szCs w:val="36"/>
-        </w:rPr>
-        <w:t xml:space="preserve"> </w:t>
-      </w:r>
-      <w:proofErr w:type="spellStart"/>
-      <w:r>
-        <w:rPr>
-          <w:szCs w:val="36"/>
-        </w:rPr>
-        <w:t>jelenleg</w:t>
-      </w:r>
-      <w:proofErr w:type="spellEnd"/>
-      <w:r>
-        <w:rPr>
-          <w:szCs w:val="36"/>
-        </w:rPr>
-        <w:t xml:space="preserve"> is </w:t>
-      </w:r>
-      <w:proofErr w:type="spellStart"/>
-      <w:r>
-        <w:rPr>
-          <w:szCs w:val="36"/>
-        </w:rPr>
-        <w:t>könnyen</w:t>
-      </w:r>
-      <w:proofErr w:type="spellEnd"/>
-      <w:r>
-        <w:rPr>
-          <w:szCs w:val="36"/>
-        </w:rPr>
-        <w:t xml:space="preserve"> </w:t>
-      </w:r>
-      <w:proofErr w:type="spellStart"/>
-      <w:r>
-        <w:rPr>
-          <w:szCs w:val="36"/>
-        </w:rPr>
-        <w:t>használható</w:t>
-      </w:r>
-      <w:proofErr w:type="spellEnd"/>
-      <w:r>
-        <w:rPr>
-          <w:szCs w:val="36"/>
-        </w:rPr>
-        <w:t xml:space="preserve">, </w:t>
-      </w:r>
-      <w:proofErr w:type="spellStart"/>
-      <w:r>
-        <w:rPr>
-          <w:szCs w:val="36"/>
-        </w:rPr>
-        <w:t>mivel</w:t>
-      </w:r>
-      <w:proofErr w:type="spellEnd"/>
-      <w:r>
-        <w:rPr>
-          <w:szCs w:val="36"/>
-        </w:rPr>
-        <w:t xml:space="preserve"> a menu </w:t>
-      </w:r>
-      <w:proofErr w:type="spellStart"/>
-      <w:r>
-        <w:rPr>
-          <w:szCs w:val="36"/>
-        </w:rPr>
-        <w:t>opciói</w:t>
-      </w:r>
-      <w:proofErr w:type="spellEnd"/>
-      <w:r>
-        <w:rPr>
-          <w:szCs w:val="36"/>
-        </w:rPr>
-        <w:t xml:space="preserve"> </w:t>
-      </w:r>
-      <w:proofErr w:type="spellStart"/>
-      <w:r>
-        <w:rPr>
-          <w:szCs w:val="36"/>
-        </w:rPr>
-        <w:t>világosan</w:t>
-      </w:r>
-      <w:proofErr w:type="spellEnd"/>
-      <w:r>
-        <w:rPr>
-          <w:szCs w:val="36"/>
-        </w:rPr>
-        <w:t xml:space="preserve"> </w:t>
-      </w:r>
-      <w:proofErr w:type="spellStart"/>
-      <w:r>
-        <w:rPr>
-          <w:szCs w:val="36"/>
-        </w:rPr>
-        <w:t>kifejezik</w:t>
-      </w:r>
-      <w:proofErr w:type="spellEnd"/>
-      <w:r>
-        <w:rPr>
-          <w:szCs w:val="36"/>
-        </w:rPr>
-        <w:t xml:space="preserve">, </w:t>
-      </w:r>
-      <w:proofErr w:type="spellStart"/>
-      <w:r>
-        <w:rPr>
-          <w:szCs w:val="36"/>
-        </w:rPr>
-        <w:t>hogy</w:t>
-      </w:r>
-      <w:proofErr w:type="spellEnd"/>
-      <w:r>
-        <w:rPr>
-          <w:szCs w:val="36"/>
-        </w:rPr>
-        <w:t xml:space="preserve"> </w:t>
-      </w:r>
-      <w:proofErr w:type="spellStart"/>
-      <w:r>
-        <w:rPr>
-          <w:szCs w:val="36"/>
-        </w:rPr>
-        <w:t>milyen</w:t>
-      </w:r>
-      <w:proofErr w:type="spellEnd"/>
-      <w:r>
-        <w:rPr>
-          <w:szCs w:val="36"/>
-        </w:rPr>
-        <w:t xml:space="preserve"> </w:t>
-      </w:r>
-      <w:proofErr w:type="spellStart"/>
-      <w:r>
-        <w:rPr>
-          <w:szCs w:val="36"/>
-        </w:rPr>
-        <w:t>műveleteket</w:t>
-      </w:r>
-      <w:proofErr w:type="spellEnd"/>
-      <w:r>
-        <w:rPr>
-          <w:szCs w:val="36"/>
-        </w:rPr>
-        <w:t xml:space="preserve"> </w:t>
-      </w:r>
-      <w:proofErr w:type="spellStart"/>
-      <w:r>
-        <w:rPr>
-          <w:szCs w:val="36"/>
-        </w:rPr>
-        <w:t>lehet</w:t>
-      </w:r>
-      <w:proofErr w:type="spellEnd"/>
-      <w:r>
-        <w:rPr>
-          <w:szCs w:val="36"/>
-        </w:rPr>
-        <w:t xml:space="preserve"> </w:t>
-      </w:r>
-      <w:proofErr w:type="spellStart"/>
-      <w:r>
-        <w:rPr>
-          <w:szCs w:val="36"/>
-        </w:rPr>
-        <w:t>elvégezni</w:t>
-      </w:r>
-      <w:proofErr w:type="spellEnd"/>
-      <w:r>
-        <w:rPr>
-          <w:szCs w:val="36"/>
-        </w:rPr>
-        <w:t xml:space="preserve">, </w:t>
-      </w:r>
-      <w:proofErr w:type="spellStart"/>
-      <w:r>
-        <w:rPr>
-          <w:szCs w:val="36"/>
-        </w:rPr>
-        <w:t>ezeknek</w:t>
-      </w:r>
-      <w:proofErr w:type="spellEnd"/>
-      <w:r>
-        <w:rPr>
-          <w:szCs w:val="36"/>
-        </w:rPr>
-        <w:t xml:space="preserve"> </w:t>
-      </w:r>
-      <w:proofErr w:type="spellStart"/>
-      <w:r>
-        <w:rPr>
-          <w:szCs w:val="36"/>
-        </w:rPr>
-        <w:t>elvégzése</w:t>
-      </w:r>
-      <w:proofErr w:type="spellEnd"/>
-      <w:r>
-        <w:rPr>
-          <w:szCs w:val="36"/>
-        </w:rPr>
-        <w:t xml:space="preserve"> </w:t>
-      </w:r>
-      <w:proofErr w:type="spellStart"/>
-      <w:r>
-        <w:rPr>
-          <w:szCs w:val="36"/>
-        </w:rPr>
-        <w:t>közben</w:t>
-      </w:r>
-      <w:proofErr w:type="spellEnd"/>
-      <w:r>
-        <w:rPr>
-          <w:szCs w:val="36"/>
-        </w:rPr>
-        <w:t xml:space="preserve"> </w:t>
-      </w:r>
-      <w:proofErr w:type="spellStart"/>
-      <w:r>
-        <w:rPr>
-          <w:szCs w:val="36"/>
-        </w:rPr>
-        <w:t>pedig</w:t>
-      </w:r>
-      <w:proofErr w:type="spellEnd"/>
-      <w:r>
-        <w:rPr>
-          <w:szCs w:val="36"/>
-        </w:rPr>
-        <w:t xml:space="preserve"> </w:t>
-      </w:r>
-      <w:proofErr w:type="spellStart"/>
-      <w:r>
-        <w:rPr>
-          <w:szCs w:val="36"/>
-        </w:rPr>
-        <w:t>az</w:t>
-      </w:r>
-      <w:proofErr w:type="spellEnd"/>
-      <w:r>
-        <w:rPr>
-          <w:szCs w:val="36"/>
-        </w:rPr>
-        <w:t xml:space="preserve"> </w:t>
-      </w:r>
-      <w:proofErr w:type="spellStart"/>
-      <w:r>
-        <w:rPr>
-          <w:szCs w:val="36"/>
-        </w:rPr>
-        <w:t>alkalmazás</w:t>
-      </w:r>
-      <w:proofErr w:type="spellEnd"/>
-      <w:r>
-        <w:rPr>
-          <w:szCs w:val="36"/>
-        </w:rPr>
-        <w:t xml:space="preserve"> </w:t>
-      </w:r>
-      <w:proofErr w:type="spellStart"/>
-      <w:r>
-        <w:rPr>
-          <w:szCs w:val="36"/>
-        </w:rPr>
-        <w:t>kommunikál</w:t>
-      </w:r>
-      <w:proofErr w:type="spellEnd"/>
-      <w:r>
-        <w:rPr>
-          <w:szCs w:val="36"/>
-        </w:rPr>
-        <w:t xml:space="preserve"> a </w:t>
-      </w:r>
-      <w:proofErr w:type="spellStart"/>
-      <w:r>
-        <w:rPr>
-          <w:szCs w:val="36"/>
-        </w:rPr>
-        <w:t>felhasználóval</w:t>
-      </w:r>
-      <w:proofErr w:type="spellEnd"/>
-      <w:r>
-        <w:rPr>
-          <w:szCs w:val="36"/>
-        </w:rPr>
-        <w:t xml:space="preserve"> </w:t>
-      </w:r>
-      <w:proofErr w:type="spellStart"/>
-      <w:r>
-        <w:rPr>
-          <w:szCs w:val="36"/>
-        </w:rPr>
-        <w:t>és</w:t>
-      </w:r>
-      <w:proofErr w:type="spellEnd"/>
-      <w:r>
-        <w:rPr>
-          <w:szCs w:val="36"/>
-        </w:rPr>
-        <w:t xml:space="preserve"> </w:t>
-      </w:r>
-      <w:proofErr w:type="spellStart"/>
-      <w:r>
-        <w:rPr>
-          <w:szCs w:val="36"/>
-        </w:rPr>
-        <w:t>irányadó</w:t>
-      </w:r>
-      <w:proofErr w:type="spellEnd"/>
-      <w:r>
-        <w:rPr>
-          <w:szCs w:val="36"/>
-        </w:rPr>
-        <w:t xml:space="preserve"> </w:t>
-      </w:r>
-      <w:proofErr w:type="spellStart"/>
-      <w:r>
-        <w:rPr>
-          <w:szCs w:val="36"/>
-        </w:rPr>
-        <w:t>üzeneteket</w:t>
-      </w:r>
-      <w:proofErr w:type="spellEnd"/>
-      <w:r>
-        <w:rPr>
-          <w:szCs w:val="36"/>
-        </w:rPr>
-        <w:t xml:space="preserve"> </w:t>
-      </w:r>
-      <w:proofErr w:type="spellStart"/>
-      <w:r>
-        <w:rPr>
-          <w:szCs w:val="36"/>
-        </w:rPr>
-        <w:t>jelenít</w:t>
-      </w:r>
-      <w:proofErr w:type="spellEnd"/>
-      <w:r>
-        <w:rPr>
-          <w:szCs w:val="36"/>
-        </w:rPr>
-        <w:t xml:space="preserve"> meg, </w:t>
-      </w:r>
-      <w:proofErr w:type="spellStart"/>
-      <w:r>
-        <w:rPr>
-          <w:szCs w:val="36"/>
-        </w:rPr>
-        <w:t>hogy</w:t>
-      </w:r>
-      <w:proofErr w:type="spellEnd"/>
-      <w:r>
-        <w:rPr>
-          <w:szCs w:val="36"/>
-        </w:rPr>
-        <w:t xml:space="preserve"> </w:t>
-      </w:r>
-      <w:proofErr w:type="spellStart"/>
-      <w:r>
-        <w:rPr>
-          <w:szCs w:val="36"/>
-        </w:rPr>
-        <w:t>világos</w:t>
-      </w:r>
-      <w:proofErr w:type="spellEnd"/>
-      <w:r>
-        <w:rPr>
-          <w:szCs w:val="36"/>
-        </w:rPr>
-        <w:t xml:space="preserve"> </w:t>
-      </w:r>
-      <w:proofErr w:type="spellStart"/>
-      <w:r>
-        <w:rPr>
-          <w:szCs w:val="36"/>
-        </w:rPr>
-        <w:t>legyen</w:t>
-      </w:r>
-      <w:proofErr w:type="spellEnd"/>
-      <w:r>
-        <w:rPr>
-          <w:szCs w:val="36"/>
-        </w:rPr>
-        <w:t xml:space="preserve"> </w:t>
-      </w:r>
-      <w:proofErr w:type="spellStart"/>
-      <w:r>
-        <w:rPr>
-          <w:szCs w:val="36"/>
-        </w:rPr>
-        <w:t>milyen</w:t>
-      </w:r>
-      <w:proofErr w:type="spellEnd"/>
-      <w:r>
-        <w:rPr>
-          <w:szCs w:val="36"/>
-        </w:rPr>
-        <w:t xml:space="preserve"> </w:t>
-      </w:r>
-      <w:proofErr w:type="spellStart"/>
-      <w:r>
-        <w:rPr>
-          <w:szCs w:val="36"/>
-        </w:rPr>
-        <w:t>bemeneti</w:t>
-      </w:r>
-      <w:proofErr w:type="spellEnd"/>
-      <w:r>
-        <w:rPr>
-          <w:szCs w:val="36"/>
-        </w:rPr>
-        <w:t xml:space="preserve"> </w:t>
-      </w:r>
-      <w:proofErr w:type="spellStart"/>
-      <w:r>
-        <w:rPr>
-          <w:szCs w:val="36"/>
-        </w:rPr>
-        <w:t>adatokra</w:t>
-      </w:r>
-      <w:proofErr w:type="spellEnd"/>
-      <w:r>
-        <w:rPr>
-          <w:szCs w:val="36"/>
-        </w:rPr>
-        <w:t xml:space="preserve"> </w:t>
-      </w:r>
-      <w:proofErr w:type="spellStart"/>
-      <w:r>
-        <w:rPr>
-          <w:szCs w:val="36"/>
-        </w:rPr>
-        <w:t>vár</w:t>
-      </w:r>
-      <w:proofErr w:type="spellEnd"/>
-      <w:r>
-        <w:rPr>
-          <w:szCs w:val="36"/>
-        </w:rPr>
-        <w:t>.</w:t>
+      <w:r>
+        <w:rPr>
+          <w:szCs w:val="36"/>
+          <w:lang w:val="hu-HU"/>
+        </w:rPr>
+        <w:t>E</w:t>
+      </w:r>
+      <w:r>
+        <w:rPr>
+          <w:szCs w:val="36"/>
+          <w:lang w:val="hu-HU"/>
+        </w:rPr>
+        <w:t>ze</w:t>
+      </w:r>
+      <w:r>
+        <w:rPr>
+          <w:szCs w:val="36"/>
+          <w:lang w:val="hu-HU"/>
+        </w:rPr>
+        <w:t>n műveletek</w:t>
+      </w:r>
+      <w:r>
+        <w:rPr>
+          <w:szCs w:val="36"/>
+          <w:lang w:val="hu-HU"/>
+        </w:rPr>
+        <w:t xml:space="preserve"> elvégzése közben pedig az alkalmazás kommunikál a felhasználóval és </w:t>
+      </w:r>
+      <w:r>
+        <w:rPr>
+          <w:szCs w:val="36"/>
+          <w:lang w:val="hu-HU"/>
+        </w:rPr>
+        <w:t>útmutató</w:t>
+      </w:r>
+      <w:r>
+        <w:rPr>
+          <w:szCs w:val="36"/>
+          <w:lang w:val="hu-HU"/>
+        </w:rPr>
+        <w:t xml:space="preserve"> üzeneteket jelenít meg, hogy világos legyen milyen bemeneti adatokra vár.</w:t>
       </w:r>
     </w:p>
     <w:sectPr>
@@ -7578,35 +6655,6 @@
         </w:p>
       </w:docPartBody>
     </w:docPart>
-    <w:docPart>
-      <w:docPartPr>
-        <w:name w:val="652ADA101C684EE4A99A744F80BDE9BB"/>
-        <w:category>
-          <w:name w:val="General"/>
-          <w:gallery w:val="placeholder"/>
-        </w:category>
-        <w:types>
-          <w:type w:val="bbPlcHdr"/>
-        </w:types>
-        <w:behaviors>
-          <w:behavior w:val="content"/>
-        </w:behaviors>
-        <w:guid w:val="{D992122F-AB8F-469A-AE96-1B94B6D77BA4}"/>
-      </w:docPartPr>
-      <w:docPartBody>
-        <w:p>
-          <w:pPr>
-            <w:pStyle w:val="652ADA101C684EE4A99A744F80BDE9BB"/>
-          </w:pPr>
-          <w:r>
-            <w:rPr>
-              <w:color w:val="4F81BD" w:themeColor="accent1"/>
-            </w:rPr>
-            <w:t>[Type the author name]</w:t>
-          </w:r>
-        </w:p>
-      </w:docPartBody>
-    </w:docPart>
   </w:docParts>
 </w:glossaryDocument>
 </file>
@@ -7700,6 +6748,9 @@
   </w:compat>
   <w:rsids>
     <w:rsidRoot w:val="00AB715D"/>
+    <w:rsid w:val="00650ABB"/>
+    <w:rsid w:val="00653682"/>
+    <w:rsid w:val="008B2CC1"/>
     <w:rsid w:val="00AB715D"/>
     <w:rsid w:val="00C016EE"/>
   </w:rsids>

</xml_diff>